<commit_message>
fixed conf file error
</commit_message>
<xml_diff>
--- a/doc/Android_Userland_App/NENG_Android_Mining_Guide_without_Putty.docx
+++ b/doc/Android_Userland_App/NENG_Android_Mining_Guide_without_Putty.docx
@@ -35,28 +35,15 @@
       <w:r>
         <w:t xml:space="preserve">Download </w:t>
       </w:r>
-      <w:proofErr w:type="spellStart"/>
-      <w:r>
-        <w:rPr>
-          <w:b/>
-        </w:rPr>
-        <w:t>Userland</w:t>
-      </w:r>
-      <w:proofErr w:type="spellEnd"/>
-      <w:r>
-        <w:rPr>
-          <w:b/>
-        </w:rPr>
-        <w:t xml:space="preserve"> App</w:t>
-      </w:r>
-      <w:r>
-        <w:t xml:space="preserve"> from Google </w:t>
-      </w:r>
-      <w:proofErr w:type="spellStart"/>
-      <w:r>
-        <w:t>Playstore</w:t>
-      </w:r>
-      <w:proofErr w:type="spellEnd"/>
+      <w:r>
+        <w:rPr>
+          <w:b/>
+        </w:rPr>
+        <w:t>Userland App</w:t>
+      </w:r>
+      <w:r>
+        <w:t xml:space="preserve"> from Google Playstore</w:t>
+      </w:r>
     </w:p>
     <w:p>
       <w:pPr>
@@ -69,31 +56,21 @@
       <w:r>
         <w:t xml:space="preserve">Open </w:t>
       </w:r>
-      <w:proofErr w:type="spellStart"/>
-      <w:r>
-        <w:rPr>
-          <w:b/>
-        </w:rPr>
-        <w:t>Userland</w:t>
-      </w:r>
-      <w:proofErr w:type="spellEnd"/>
-      <w:r>
-        <w:rPr>
-          <w:b/>
-        </w:rPr>
-        <w:t xml:space="preserve"> App</w:t>
+      <w:r>
+        <w:rPr>
+          <w:b/>
+        </w:rPr>
+        <w:t>Userland App</w:t>
       </w:r>
       <w:r>
         <w:t xml:space="preserve"> and select </w:t>
       </w:r>
-      <w:proofErr w:type="spellStart"/>
       <w:r>
         <w:rPr>
           <w:b/>
         </w:rPr>
         <w:t>Ubuntu</w:t>
       </w:r>
-      <w:proofErr w:type="spellEnd"/>
     </w:p>
     <w:p>
       <w:pPr>
@@ -118,14 +95,12 @@
       <w:r>
         <w:t xml:space="preserve">Log in </w:t>
       </w:r>
-      <w:proofErr w:type="spellStart"/>
       <w:r>
         <w:rPr>
           <w:b/>
         </w:rPr>
         <w:t>Ubuntu</w:t>
       </w:r>
-      <w:proofErr w:type="spellEnd"/>
     </w:p>
     <w:p>
       <w:pPr>
@@ -136,15 +111,7 @@
         </w:numPr>
       </w:pPr>
       <w:r>
-        <w:t xml:space="preserve">Copy and paste all the Linux command lines to your </w:t>
-      </w:r>
-      <w:proofErr w:type="spellStart"/>
-      <w:r>
-        <w:t>whatsapp</w:t>
-      </w:r>
-      <w:proofErr w:type="spellEnd"/>
-      <w:r>
-        <w:t xml:space="preserve"> / chat app / email and save them to your notes on your mobile phone for easier copy and paste</w:t>
+        <w:t>Copy and paste all the Linux command lines to your whatsapp / chat app / email and save them to your notes on your mobile phone for easier copy and paste</w:t>
       </w:r>
     </w:p>
     <w:p>
@@ -170,60 +137,32 @@
       <w:r>
         <w:t xml:space="preserve"> </w:t>
       </w:r>
-      <w:proofErr w:type="spellStart"/>
-      <w:r>
-        <w:t>sudo</w:t>
-      </w:r>
-      <w:proofErr w:type="spellEnd"/>
-      <w:r>
-        <w:t xml:space="preserve"> apt update</w:t>
-      </w:r>
-    </w:p>
-    <w:p>
-      <w:pPr>
-        <w:pStyle w:val="ListParagraph"/>
-        <w:numPr>
-          <w:ilvl w:val="1"/>
-          <w:numId w:val="1"/>
-        </w:numPr>
-      </w:pPr>
-      <w:proofErr w:type="spellStart"/>
-      <w:r>
-        <w:t>sudo</w:t>
-      </w:r>
-      <w:proofErr w:type="spellEnd"/>
-      <w:r>
-        <w:t xml:space="preserve"> apt install </w:t>
-      </w:r>
-      <w:proofErr w:type="spellStart"/>
-      <w:r>
-        <w:t>wget</w:t>
-      </w:r>
-      <w:proofErr w:type="spellEnd"/>
-      <w:r>
-        <w:t xml:space="preserve"> </w:t>
-      </w:r>
-      <w:proofErr w:type="spellStart"/>
-      <w:r>
-        <w:t>ssh</w:t>
-      </w:r>
-      <w:proofErr w:type="spellEnd"/>
-    </w:p>
-    <w:p>
-      <w:pPr>
-        <w:pStyle w:val="ListParagraph"/>
-        <w:numPr>
-          <w:ilvl w:val="1"/>
-          <w:numId w:val="1"/>
-        </w:numPr>
-      </w:pPr>
-      <w:proofErr w:type="spellStart"/>
-      <w:r>
-        <w:t>wget</w:t>
-      </w:r>
-      <w:proofErr w:type="spellEnd"/>
-      <w:r>
-        <w:t xml:space="preserve"> </w:t>
+      <w:r>
+        <w:t>sudo apt update</w:t>
+      </w:r>
+    </w:p>
+    <w:p>
+      <w:pPr>
+        <w:pStyle w:val="ListParagraph"/>
+        <w:numPr>
+          <w:ilvl w:val="1"/>
+          <w:numId w:val="1"/>
+        </w:numPr>
+      </w:pPr>
+      <w:r>
+        <w:t>sudo apt install wget ssh</w:t>
+      </w:r>
+    </w:p>
+    <w:p>
+      <w:pPr>
+        <w:pStyle w:val="ListParagraph"/>
+        <w:numPr>
+          <w:ilvl w:val="1"/>
+          <w:numId w:val="1"/>
+        </w:numPr>
+      </w:pPr>
+      <w:r>
+        <w:t xml:space="preserve">wget </w:t>
       </w:r>
       <w:hyperlink r:id="rId5" w:history="1">
         <w:r>
@@ -243,168 +182,262 @@
         </w:numPr>
       </w:pPr>
       <w:r>
-        <w:t xml:space="preserve">tar </w:t>
-      </w:r>
-      <w:proofErr w:type="spellStart"/>
-      <w:r>
-        <w:t>xvfz</w:t>
-      </w:r>
-      <w:proofErr w:type="spellEnd"/>
-      <w:r>
-        <w:t xml:space="preserve"> newenglandcoin_v1.4.0.5_android_userland_arm.tgz</w:t>
-      </w:r>
-    </w:p>
-    <w:p>
-      <w:pPr>
-        <w:pStyle w:val="ListParagraph"/>
-        <w:numPr>
-          <w:ilvl w:val="1"/>
-          <w:numId w:val="1"/>
-        </w:numPr>
-      </w:pPr>
-      <w:proofErr w:type="spellStart"/>
+        <w:t>tar xvfz newenglandcoin_v1.4.0.5_android_userland_arm.tgz</w:t>
+      </w:r>
+    </w:p>
+    <w:p>
+      <w:pPr>
+        <w:pStyle w:val="ListParagraph"/>
+        <w:numPr>
+          <w:ilvl w:val="1"/>
+          <w:numId w:val="1"/>
+        </w:numPr>
+      </w:pPr>
+      <w:r>
+        <w:t>cd  Android_Userland_App/ubuntu/arm64/</w:t>
+      </w:r>
+    </w:p>
+    <w:p>
+      <w:pPr>
+        <w:pStyle w:val="ListParagraph"/>
+        <w:numPr>
+          <w:ilvl w:val="1"/>
+          <w:numId w:val="1"/>
+        </w:numPr>
+      </w:pPr>
+      <w:r>
+        <w:t>bash prepare_userland.sh</w:t>
+      </w:r>
+    </w:p>
+    <w:p>
+      <w:pPr>
+        <w:pStyle w:val="ListParagraph"/>
+        <w:numPr>
+          <w:ilvl w:val="0"/>
+          <w:numId w:val="1"/>
+        </w:numPr>
+      </w:pPr>
+      <w:r>
+        <w:t xml:space="preserve">Relogin </w:t>
+      </w:r>
+      <w:r>
+        <w:rPr>
+          <w:b/>
+        </w:rPr>
+        <w:t>Userland Ubuntu</w:t>
+      </w:r>
+    </w:p>
+    <w:p>
+      <w:pPr>
+        <w:pStyle w:val="ListParagraph"/>
+        <w:numPr>
+          <w:ilvl w:val="0"/>
+          <w:numId w:val="1"/>
+        </w:numPr>
+      </w:pPr>
+      <w:r>
+        <w:t>Enter command line</w:t>
+      </w:r>
+    </w:p>
+    <w:p>
+      <w:pPr>
+        <w:pStyle w:val="ListParagraph"/>
+        <w:numPr>
+          <w:ilvl w:val="1"/>
+          <w:numId w:val="1"/>
+        </w:numPr>
+      </w:pPr>
+      <w:r>
+        <w:t>bash prepare_neng.sh</w:t>
+      </w:r>
+    </w:p>
+    <w:p>
+      <w:pPr>
+        <w:pStyle w:val="ListParagraph"/>
+        <w:numPr>
+          <w:ilvl w:val="1"/>
+          <w:numId w:val="1"/>
+        </w:numPr>
+      </w:pPr>
+      <w:r>
+        <w:t>s</w:t>
+      </w:r>
+      <w:r>
+        <w:t>creen (creates another screen so you can check your wallet and mining at the same time using one ssh)</w:t>
+      </w:r>
+    </w:p>
+    <w:p>
+      <w:pPr>
+        <w:pStyle w:val="ListParagraph"/>
+        <w:numPr>
+          <w:ilvl w:val="1"/>
+          <w:numId w:val="1"/>
+        </w:numPr>
+      </w:pPr>
       <w:r>
         <w:t>cd</w:t>
       </w:r>
-      <w:proofErr w:type="spellEnd"/>
-      <w:r>
-        <w:t xml:space="preserve">  </w:t>
-      </w:r>
-      <w:proofErr w:type="spellStart"/>
-      <w:r>
-        <w:t>Android_Userland_App</w:t>
-      </w:r>
-      <w:proofErr w:type="spellEnd"/>
-      <w:r>
-        <w:t>/</w:t>
-      </w:r>
-      <w:proofErr w:type="spellStart"/>
-      <w:r>
-        <w:t>ubuntu</w:t>
-      </w:r>
-      <w:proofErr w:type="spellEnd"/>
-      <w:r>
-        <w:t>/arm64/</w:t>
-      </w:r>
-    </w:p>
-    <w:p>
-      <w:pPr>
-        <w:pStyle w:val="ListParagraph"/>
-        <w:numPr>
-          <w:ilvl w:val="1"/>
-          <w:numId w:val="1"/>
-        </w:numPr>
-      </w:pPr>
-      <w:r>
-        <w:t>bash prepare_userland.sh</w:t>
-      </w:r>
-    </w:p>
-    <w:p>
-      <w:pPr>
-        <w:pStyle w:val="ListParagraph"/>
-        <w:numPr>
-          <w:ilvl w:val="0"/>
-          <w:numId w:val="1"/>
-        </w:numPr>
-      </w:pPr>
-      <w:proofErr w:type="spellStart"/>
-      <w:r>
-        <w:t>Relogin</w:t>
-      </w:r>
-      <w:proofErr w:type="spellEnd"/>
-      <w:r>
-        <w:t xml:space="preserve"> </w:t>
-      </w:r>
-      <w:proofErr w:type="spellStart"/>
-      <w:r>
-        <w:rPr>
-          <w:b/>
-        </w:rPr>
-        <w:t>Userland</w:t>
-      </w:r>
-      <w:proofErr w:type="spellEnd"/>
-      <w:r>
-        <w:rPr>
-          <w:b/>
-        </w:rPr>
-        <w:t xml:space="preserve"> </w:t>
-      </w:r>
-      <w:proofErr w:type="spellStart"/>
-      <w:r>
-        <w:rPr>
-          <w:b/>
-        </w:rPr>
-        <w:t>Ubuntu</w:t>
-      </w:r>
-      <w:proofErr w:type="spellEnd"/>
-    </w:p>
-    <w:p>
-      <w:pPr>
-        <w:pStyle w:val="ListParagraph"/>
-        <w:numPr>
-          <w:ilvl w:val="0"/>
-          <w:numId w:val="1"/>
-        </w:numPr>
-      </w:pPr>
-      <w:r>
-        <w:t>Enter command line</w:t>
-      </w:r>
-    </w:p>
-    <w:p>
-      <w:pPr>
-        <w:pStyle w:val="ListParagraph"/>
-        <w:numPr>
-          <w:ilvl w:val="1"/>
-          <w:numId w:val="1"/>
-        </w:numPr>
-      </w:pPr>
-      <w:r>
-        <w:t>bash prepare_neng.sh</w:t>
-      </w:r>
-    </w:p>
-    <w:p>
-      <w:pPr>
-        <w:pStyle w:val="ListParagraph"/>
-        <w:numPr>
-          <w:ilvl w:val="1"/>
-          <w:numId w:val="1"/>
-        </w:numPr>
-      </w:pPr>
-      <w:proofErr w:type="spellStart"/>
-      <w:r>
-        <w:t>cd</w:t>
-      </w:r>
-      <w:proofErr w:type="spellEnd"/>
-      <w:r>
-        <w:t xml:space="preserve"> newenglandcoin_v1.4.0_u16_arm64/</w:t>
-      </w:r>
-    </w:p>
-    <w:p>
-      <w:pPr>
-        <w:pStyle w:val="ListParagraph"/>
-        <w:numPr>
-          <w:ilvl w:val="1"/>
-          <w:numId w:val="1"/>
-        </w:numPr>
-      </w:pPr>
-      <w:r>
-        <w:t>./</w:t>
-      </w:r>
-      <w:proofErr w:type="spellStart"/>
-      <w:r>
-        <w:t>newenglandcoind</w:t>
-      </w:r>
-      <w:proofErr w:type="spellEnd"/>
-      <w:r>
-        <w:t xml:space="preserve"> (sync the wallet </w:t>
-      </w:r>
-      <w:proofErr w:type="spellStart"/>
-      <w:r>
-        <w:t>appx</w:t>
-      </w:r>
-      <w:proofErr w:type="spellEnd"/>
-      <w:r>
-        <w:t xml:space="preserve"> 48 hrs or more)</w:t>
+    </w:p>
+    <w:p>
+      <w:pPr>
+        <w:pStyle w:val="ListParagraph"/>
+        <w:numPr>
+          <w:ilvl w:val="1"/>
+          <w:numId w:val="1"/>
+        </w:numPr>
+      </w:pPr>
+      <w:r>
+        <w:t>cd  Android_Userland_App/ubuntu/arm64/</w:t>
+      </w:r>
+      <w:r>
+        <w:t>cheetah_cpuminer</w:t>
+      </w:r>
+    </w:p>
+    <w:p>
+      <w:pPr>
+        <w:pStyle w:val="ListParagraph"/>
+        <w:numPr>
+          <w:ilvl w:val="1"/>
+          <w:numId w:val="1"/>
+        </w:numPr>
+      </w:pPr>
+      <w:r>
+        <w:t>mv newenglandcoin.conf-example newenglandcoin.conf (rename)</w:t>
+      </w:r>
+    </w:p>
+    <w:p>
+      <w:pPr>
+        <w:pStyle w:val="ListParagraph"/>
+        <w:numPr>
+          <w:ilvl w:val="1"/>
+          <w:numId w:val="1"/>
+        </w:numPr>
+      </w:pPr>
+      <w:r>
+        <w:t>vi newenglandcoin.conf</w:t>
+      </w:r>
+    </w:p>
+    <w:p>
+      <w:pPr>
+        <w:pStyle w:val="ListParagraph"/>
+        <w:numPr>
+          <w:ilvl w:val="1"/>
+          <w:numId w:val="1"/>
+        </w:numPr>
+      </w:pPr>
+      <w:r>
+        <w:t xml:space="preserve">Press </w:t>
+      </w:r>
+      <w:r>
+        <w:rPr>
+          <w:b/>
+        </w:rPr>
+        <w:t>i</w:t>
+      </w:r>
+      <w:r>
+        <w:t xml:space="preserve"> and use the </w:t>
+      </w:r>
+      <w:r>
+        <w:rPr>
+          <w:b/>
+        </w:rPr>
+        <w:t>arrow keys</w:t>
+      </w:r>
+      <w:r>
+        <w:t xml:space="preserve"> to navigate to modify your rpc username and password</w:t>
+      </w:r>
+    </w:p>
+    <w:p>
+      <w:pPr>
+        <w:pStyle w:val="ListParagraph"/>
+        <w:numPr>
+          <w:ilvl w:val="1"/>
+          <w:numId w:val="1"/>
+        </w:numPr>
+      </w:pPr>
+      <w:r>
+        <w:t xml:space="preserve">Press </w:t>
+      </w:r>
+      <w:r>
+        <w:rPr>
+          <w:b/>
+        </w:rPr>
+        <w:t>E</w:t>
+      </w:r>
+      <w:r>
+        <w:rPr>
+          <w:b/>
+        </w:rPr>
+        <w:t>sc</w:t>
+      </w:r>
+    </w:p>
+    <w:p>
+      <w:pPr>
+        <w:pStyle w:val="ListParagraph"/>
+        <w:numPr>
+          <w:ilvl w:val="1"/>
+          <w:numId w:val="1"/>
+        </w:numPr>
+      </w:pPr>
+      <w:r>
+        <w:t>:wq</w:t>
+      </w:r>
+    </w:p>
+    <w:p>
+      <w:pPr>
+        <w:pStyle w:val="ListParagraph"/>
+        <w:numPr>
+          <w:ilvl w:val="1"/>
+          <w:numId w:val="1"/>
+        </w:numPr>
+      </w:pPr>
+      <w:r>
+        <w:t>cp newenglandcoin.conf  ~/.newenglandcoin/</w:t>
+      </w:r>
+    </w:p>
+    <w:p>
+      <w:pPr>
+        <w:pStyle w:val="ListParagraph"/>
+        <w:numPr>
+          <w:ilvl w:val="1"/>
+          <w:numId w:val="1"/>
+        </w:numPr>
+      </w:pPr>
+      <w:r>
+        <w:t xml:space="preserve">Press </w:t>
+      </w:r>
+      <w:r>
+        <w:rPr>
+          <w:b/>
+        </w:rPr>
+        <w:t>Ctrl AD</w:t>
+      </w:r>
+      <w:r>
+        <w:t xml:space="preserve"> to go back to the main screen (NENG Wallet)</w:t>
+      </w:r>
+    </w:p>
+    <w:p>
+      <w:pPr>
+        <w:pStyle w:val="ListParagraph"/>
+        <w:numPr>
+          <w:ilvl w:val="1"/>
+          <w:numId w:val="1"/>
+        </w:numPr>
+      </w:pPr>
+      <w:r>
+        <w:t>cd newenglandcoin_v1.4.0_u16_arm64/</w:t>
+      </w:r>
+    </w:p>
+    <w:p>
+      <w:pPr>
+        <w:pStyle w:val="ListParagraph"/>
+        <w:numPr>
+          <w:ilvl w:val="1"/>
+          <w:numId w:val="1"/>
+        </w:numPr>
+      </w:pPr>
+      <w:r>
+        <w:t>./newenglandcoind (sync the wallet appx 48 hrs or more)</w:t>
       </w:r>
     </w:p>
     <w:p>
@@ -419,43 +452,19 @@
         <w:t>t</w:t>
       </w:r>
       <w:r>
-        <w:t xml:space="preserve">op (rotate your mobile phone to the side so that you are able to see whether </w:t>
-      </w:r>
-      <w:proofErr w:type="spellStart"/>
-      <w:r>
-        <w:t>newenglandcoind</w:t>
-      </w:r>
-      <w:proofErr w:type="spellEnd"/>
-      <w:r>
-        <w:t xml:space="preserve"> is running)</w:t>
-      </w:r>
-    </w:p>
-    <w:p>
-      <w:pPr>
-        <w:pStyle w:val="ListParagraph"/>
-        <w:numPr>
-          <w:ilvl w:val="1"/>
-          <w:numId w:val="1"/>
-        </w:numPr>
-      </w:pPr>
-      <w:r>
-        <w:t>./</w:t>
-      </w:r>
-      <w:proofErr w:type="spellStart"/>
-      <w:r>
-        <w:t>newenglandcoind</w:t>
-      </w:r>
-      <w:proofErr w:type="spellEnd"/>
-      <w:r>
-        <w:t xml:space="preserve"> </w:t>
-      </w:r>
-      <w:proofErr w:type="spellStart"/>
-      <w:r>
-        <w:t>getmininginfo</w:t>
-      </w:r>
-      <w:proofErr w:type="spellEnd"/>
-      <w:r>
-        <w:t xml:space="preserve"> (compare the current block with </w:t>
+        <w:t>op (rotate your mobile phone to the side so that you are able to see whether newenglandcoind is running)</w:t>
+      </w:r>
+    </w:p>
+    <w:p>
+      <w:pPr>
+        <w:pStyle w:val="ListParagraph"/>
+        <w:numPr>
+          <w:ilvl w:val="1"/>
+          <w:numId w:val="1"/>
+        </w:numPr>
+      </w:pPr>
+      <w:r>
+        <w:t xml:space="preserve">./newenglandcoind getmininginfo (compare the current block with </w:t>
       </w:r>
       <w:hyperlink r:id="rId6" w:history="1">
         <w:r>
@@ -478,49 +487,21 @@
         </w:numPr>
       </w:pPr>
       <w:r>
-        <w:t>./</w:t>
-      </w:r>
-      <w:proofErr w:type="spellStart"/>
-      <w:r>
-        <w:t>newenglandcoind</w:t>
-      </w:r>
-      <w:proofErr w:type="spellEnd"/>
-      <w:r>
-        <w:t xml:space="preserve"> </w:t>
-      </w:r>
-      <w:proofErr w:type="spellStart"/>
-      <w:r>
-        <w:t>getbalance</w:t>
-      </w:r>
-      <w:proofErr w:type="spellEnd"/>
-      <w:r>
-        <w:t xml:space="preserve"> (check your coin balance in your wallet)</w:t>
-      </w:r>
-    </w:p>
-    <w:p>
-      <w:pPr>
-        <w:pStyle w:val="ListParagraph"/>
-        <w:numPr>
-          <w:ilvl w:val="1"/>
-          <w:numId w:val="1"/>
-        </w:numPr>
-      </w:pPr>
-      <w:proofErr w:type="spellStart"/>
-      <w:r>
-        <w:t>Ctrl+C</w:t>
-      </w:r>
-      <w:proofErr w:type="spellEnd"/>
-      <w:r>
-        <w:t xml:space="preserve"> (to exit top)</w:t>
-      </w:r>
-    </w:p>
-    <w:p/>
-    <w:p/>
-    <w:p/>
-    <w:p/>
-    <w:p/>
-    <w:p/>
-    <w:p/>
+        <w:t>./newenglandcoind getbalance (check your coin balance in your wallet)</w:t>
+      </w:r>
+    </w:p>
+    <w:p>
+      <w:pPr>
+        <w:pStyle w:val="ListParagraph"/>
+        <w:numPr>
+          <w:ilvl w:val="1"/>
+          <w:numId w:val="1"/>
+        </w:numPr>
+      </w:pPr>
+      <w:r>
+        <w:t>Ctrl+C (to exit top)</w:t>
+      </w:r>
+    </w:p>
     <w:p/>
     <w:p>
       <w:pPr>
@@ -559,15 +540,16 @@
         </w:numPr>
       </w:pPr>
       <w:r>
-        <w:t xml:space="preserve">Screen (creates another screen so you can check your wallet and mining at the same time using one </w:t>
-      </w:r>
-      <w:proofErr w:type="spellStart"/>
-      <w:r>
-        <w:t>ssh</w:t>
-      </w:r>
-      <w:proofErr w:type="spellEnd"/>
-      <w:r>
-        <w:t>)</w:t>
+        <w:t xml:space="preserve">screen </w:t>
+      </w:r>
+      <w:r>
+        <w:t>–</w:t>
+      </w:r>
+      <w:r>
+        <w:t>r</w:t>
+      </w:r>
+      <w:r>
+        <w:t xml:space="preserve"> (from NENG wallet to Cheetah screen)</w:t>
       </w:r>
     </w:p>
     <w:p>
@@ -578,11 +560,12 @@
           <w:numId w:val="2"/>
         </w:numPr>
       </w:pPr>
-      <w:proofErr w:type="spellStart"/>
-      <w:r>
-        <w:t>cd</w:t>
-      </w:r>
-      <w:proofErr w:type="spellEnd"/>
+      <w:r>
+        <w:t>sh cheetah.sh</w:t>
+      </w:r>
+      <w:r>
+        <w:t xml:space="preserve"> (for standard mining)</w:t>
+      </w:r>
     </w:p>
     <w:p>
       <w:pPr>
@@ -592,35 +575,12 @@
           <w:numId w:val="2"/>
         </w:numPr>
       </w:pPr>
-      <w:proofErr w:type="spellStart"/>
-      <w:r>
-        <w:t>cd</w:t>
-      </w:r>
-      <w:proofErr w:type="spellEnd"/>
-      <w:r>
-        <w:t xml:space="preserve">  </w:t>
-      </w:r>
-      <w:proofErr w:type="spellStart"/>
-      <w:r>
-        <w:t>Android_Userland_App</w:t>
-      </w:r>
-      <w:proofErr w:type="spellEnd"/>
-      <w:r>
-        <w:t>/</w:t>
-      </w:r>
-      <w:proofErr w:type="spellStart"/>
-      <w:r>
-        <w:t>ubuntu</w:t>
-      </w:r>
-      <w:proofErr w:type="spellEnd"/>
-      <w:r>
-        <w:t>/arm64/</w:t>
-      </w:r>
-      <w:proofErr w:type="spellStart"/>
-      <w:r>
-        <w:t>cheetah_cpuminer</w:t>
-      </w:r>
-      <w:proofErr w:type="spellEnd"/>
+      <w:r>
+        <w:t>python main.py  --interval  10  --cpu 4</w:t>
+      </w:r>
+      <w:r>
+        <w:t xml:space="preserve"> (for customized mining)</w:t>
+      </w:r>
     </w:p>
     <w:p>
       <w:pPr>
@@ -630,29 +590,17 @@
           <w:numId w:val="2"/>
         </w:numPr>
       </w:pPr>
-      <w:proofErr w:type="spellStart"/>
-      <w:r>
-        <w:t>mv</w:t>
-      </w:r>
-      <w:proofErr w:type="spellEnd"/>
-      <w:r>
-        <w:t xml:space="preserve"> </w:t>
-      </w:r>
-      <w:proofErr w:type="spellStart"/>
-      <w:r>
-        <w:t>newenglandcoin.conf</w:t>
-      </w:r>
-      <w:proofErr w:type="spellEnd"/>
-      <w:r>
-        <w:t xml:space="preserve">-example </w:t>
-      </w:r>
-      <w:proofErr w:type="spellStart"/>
-      <w:r>
-        <w:t>newenglandcoin.conf</w:t>
-      </w:r>
-      <w:proofErr w:type="spellEnd"/>
-      <w:r>
-        <w:t xml:space="preserve"> (rename)</w:t>
+      <w:r>
+        <w:t xml:space="preserve">Press </w:t>
+      </w:r>
+      <w:r>
+        <w:rPr>
+          <w:b/>
+        </w:rPr>
+        <w:t>Ctrl C</w:t>
+      </w:r>
+      <w:r>
+        <w:t xml:space="preserve"> to stop</w:t>
       </w:r>
     </w:p>
     <w:p>
@@ -664,13 +612,17 @@
         </w:numPr>
       </w:pPr>
       <w:r>
-        <w:t xml:space="preserve">vi </w:t>
-      </w:r>
-      <w:proofErr w:type="spellStart"/>
-      <w:r>
-        <w:t>newenglandcoin.conf</w:t>
-      </w:r>
-      <w:proofErr w:type="spellEnd"/>
+        <w:t xml:space="preserve">Press </w:t>
+      </w:r>
+      <w:r>
+        <w:rPr>
+          <w:b/>
+        </w:rPr>
+        <w:t>Ctrl AD</w:t>
+      </w:r>
+      <w:r>
+        <w:t xml:space="preserve"> to go back to the main screen (NENG Wallet)</w:t>
+      </w:r>
     </w:p>
     <w:p>
       <w:pPr>
@@ -681,201 +633,10 @@
         </w:numPr>
       </w:pPr>
       <w:r>
-        <w:t xml:space="preserve">Press </w:t>
-      </w:r>
-      <w:proofErr w:type="spellStart"/>
-      <w:r>
-        <w:rPr>
-          <w:b/>
-        </w:rPr>
-        <w:t>i</w:t>
-      </w:r>
-      <w:proofErr w:type="spellEnd"/>
-      <w:r>
-        <w:t xml:space="preserve"> and use the </w:t>
-      </w:r>
-      <w:r>
-        <w:rPr>
-          <w:b/>
-        </w:rPr>
-        <w:t>arrow keys</w:t>
-      </w:r>
-      <w:r>
-        <w:t xml:space="preserve"> to navigate to modify your </w:t>
-      </w:r>
-      <w:proofErr w:type="spellStart"/>
-      <w:r>
-        <w:t>rpc</w:t>
-      </w:r>
-      <w:proofErr w:type="spellEnd"/>
-      <w:r>
-        <w:t xml:space="preserve"> username and password</w:t>
-      </w:r>
-    </w:p>
-    <w:p>
-      <w:pPr>
-        <w:pStyle w:val="ListParagraph"/>
-        <w:numPr>
-          <w:ilvl w:val="1"/>
-          <w:numId w:val="2"/>
-        </w:numPr>
-      </w:pPr>
-      <w:r>
-        <w:t xml:space="preserve">Press </w:t>
-      </w:r>
-      <w:r>
-        <w:rPr>
-          <w:b/>
-        </w:rPr>
-        <w:t>e</w:t>
-      </w:r>
-      <w:r>
-        <w:rPr>
-          <w:b/>
-        </w:rPr>
-        <w:t>sc</w:t>
-      </w:r>
-    </w:p>
-    <w:p>
-      <w:pPr>
-        <w:pStyle w:val="ListParagraph"/>
-        <w:numPr>
-          <w:ilvl w:val="1"/>
-          <w:numId w:val="2"/>
-        </w:numPr>
-      </w:pPr>
-      <w:r>
-        <w:t>:</w:t>
-      </w:r>
-      <w:proofErr w:type="spellStart"/>
-      <w:r>
-        <w:t>wq</w:t>
-      </w:r>
-      <w:proofErr w:type="spellEnd"/>
-    </w:p>
-    <w:p>
-      <w:pPr>
-        <w:pStyle w:val="ListParagraph"/>
-        <w:numPr>
-          <w:ilvl w:val="1"/>
-          <w:numId w:val="2"/>
-        </w:numPr>
-      </w:pPr>
-      <w:r>
-        <w:t xml:space="preserve">cp </w:t>
-      </w:r>
-      <w:proofErr w:type="spellStart"/>
-      <w:r>
-        <w:t>newenglandcoin.conf</w:t>
-      </w:r>
-      <w:proofErr w:type="spellEnd"/>
-      <w:r>
-        <w:t xml:space="preserve">  ~/.</w:t>
-      </w:r>
-      <w:proofErr w:type="spellStart"/>
-      <w:r>
-        <w:t>newenglandcoin</w:t>
-      </w:r>
-      <w:proofErr w:type="spellEnd"/>
-      <w:r>
-        <w:t>/</w:t>
-      </w:r>
-    </w:p>
-    <w:p>
-      <w:pPr>
-        <w:pStyle w:val="ListParagraph"/>
-        <w:numPr>
-          <w:ilvl w:val="1"/>
-          <w:numId w:val="2"/>
-        </w:numPr>
-      </w:pPr>
-      <w:proofErr w:type="spellStart"/>
-      <w:r>
-        <w:t>sh</w:t>
-      </w:r>
-      <w:proofErr w:type="spellEnd"/>
-      <w:r>
-        <w:t xml:space="preserve"> cheetah.sh</w:t>
-      </w:r>
-      <w:r>
-        <w:t xml:space="preserve"> (for standard mining)</w:t>
-      </w:r>
-    </w:p>
-    <w:p>
-      <w:pPr>
-        <w:pStyle w:val="ListParagraph"/>
-        <w:numPr>
-          <w:ilvl w:val="1"/>
-          <w:numId w:val="2"/>
-        </w:numPr>
-      </w:pPr>
-      <w:r>
-        <w:t>python main.py  --interval  10  --</w:t>
-      </w:r>
-      <w:proofErr w:type="spellStart"/>
-      <w:r>
-        <w:t>cpu</w:t>
-      </w:r>
-      <w:proofErr w:type="spellEnd"/>
-      <w:r>
-        <w:t xml:space="preserve"> 4</w:t>
-      </w:r>
-      <w:r>
-        <w:t xml:space="preserve"> (for customized mining)</w:t>
-      </w:r>
-    </w:p>
-    <w:p>
-      <w:pPr>
-        <w:pStyle w:val="ListParagraph"/>
-        <w:numPr>
-          <w:ilvl w:val="1"/>
-          <w:numId w:val="2"/>
-        </w:numPr>
-      </w:pPr>
-      <w:r>
-        <w:t xml:space="preserve">Press </w:t>
-      </w:r>
-      <w:r>
-        <w:rPr>
-          <w:b/>
-        </w:rPr>
-        <w:t>Ctrl C</w:t>
-      </w:r>
-      <w:r>
-        <w:t xml:space="preserve"> to stop</w:t>
-      </w:r>
-    </w:p>
-    <w:p>
-      <w:pPr>
-        <w:pStyle w:val="ListParagraph"/>
-        <w:numPr>
-          <w:ilvl w:val="1"/>
-          <w:numId w:val="2"/>
-        </w:numPr>
-      </w:pPr>
-      <w:r>
-        <w:t xml:space="preserve">Press </w:t>
-      </w:r>
-      <w:r>
-        <w:rPr>
-          <w:b/>
-        </w:rPr>
-        <w:t>Ctrl AD</w:t>
-      </w:r>
-      <w:r>
-        <w:t xml:space="preserve"> to go back to the main screen (NENG Wallet)</w:t>
-      </w:r>
-    </w:p>
-    <w:p>
-      <w:pPr>
-        <w:pStyle w:val="ListParagraph"/>
-        <w:numPr>
-          <w:ilvl w:val="1"/>
-          <w:numId w:val="2"/>
-        </w:numPr>
-      </w:pPr>
-      <w:r>
-        <w:t>Screen –r (Reattach the cheetah miner screen back)</w:t>
+        <w:t>s</w:t>
+      </w:r>
+      <w:r>
+        <w:t>creen –r (Reattach the cheetah miner screen back)</w:t>
       </w:r>
     </w:p>
     <w:sectPr>
@@ -893,7 +654,7 @@
   <w:abstractNum w:abstractNumId="0">
     <w:nsid w:val="0FD62EF6"/>
     <w:multiLevelType w:val="hybridMultilevel"/>
-    <w:tmpl w:val="C38EBF1C"/>
+    <w:tmpl w:val="56B83B48"/>
     <w:lvl w:ilvl="0" w:tplc="0409000F">
       <w:start w:val="1"/>
       <w:numFmt w:val="decimal"/>

</xml_diff>

<commit_message>
Need to run wallet file before the folder / files created
</commit_message>
<xml_diff>
--- a/doc/Android_Userland_App/NENG_Android_Mining_Guide_without_Putty.docx
+++ b/doc/Android_Userland_App/NENG_Android_Mining_Guide_without_Putty.docx
@@ -35,15 +35,28 @@
       <w:r>
         <w:t xml:space="preserve">Download </w:t>
       </w:r>
-      <w:r>
-        <w:rPr>
-          <w:b/>
-        </w:rPr>
-        <w:t>Userland App</w:t>
-      </w:r>
-      <w:r>
-        <w:t xml:space="preserve"> from Google Playstore</w:t>
-      </w:r>
+      <w:proofErr w:type="spellStart"/>
+      <w:r>
+        <w:rPr>
+          <w:b/>
+        </w:rPr>
+        <w:t>Userland</w:t>
+      </w:r>
+      <w:proofErr w:type="spellEnd"/>
+      <w:r>
+        <w:rPr>
+          <w:b/>
+        </w:rPr>
+        <w:t xml:space="preserve"> App</w:t>
+      </w:r>
+      <w:r>
+        <w:t xml:space="preserve"> from Google </w:t>
+      </w:r>
+      <w:proofErr w:type="spellStart"/>
+      <w:r>
+        <w:t>Playstore</w:t>
+      </w:r>
+      <w:proofErr w:type="spellEnd"/>
     </w:p>
     <w:p>
       <w:pPr>
@@ -56,21 +69,31 @@
       <w:r>
         <w:t xml:space="preserve">Open </w:t>
       </w:r>
-      <w:r>
-        <w:rPr>
-          <w:b/>
-        </w:rPr>
-        <w:t>Userland App</w:t>
+      <w:proofErr w:type="spellStart"/>
+      <w:r>
+        <w:rPr>
+          <w:b/>
+        </w:rPr>
+        <w:t>Userland</w:t>
+      </w:r>
+      <w:proofErr w:type="spellEnd"/>
+      <w:r>
+        <w:rPr>
+          <w:b/>
+        </w:rPr>
+        <w:t xml:space="preserve"> App</w:t>
       </w:r>
       <w:r>
         <w:t xml:space="preserve"> and select </w:t>
       </w:r>
+      <w:proofErr w:type="spellStart"/>
       <w:r>
         <w:rPr>
           <w:b/>
         </w:rPr>
         <w:t>Ubuntu</w:t>
       </w:r>
+      <w:proofErr w:type="spellEnd"/>
     </w:p>
     <w:p>
       <w:pPr>
@@ -95,12 +118,14 @@
       <w:r>
         <w:t xml:space="preserve">Log in </w:t>
       </w:r>
+      <w:proofErr w:type="spellStart"/>
       <w:r>
         <w:rPr>
           <w:b/>
         </w:rPr>
         <w:t>Ubuntu</w:t>
       </w:r>
+      <w:proofErr w:type="spellEnd"/>
     </w:p>
     <w:p>
       <w:pPr>
@@ -111,7 +136,15 @@
         </w:numPr>
       </w:pPr>
       <w:r>
-        <w:t>Copy and paste all the Linux command lines to your whatsapp / chat app / email and save them to your notes on your mobile phone for easier copy and paste</w:t>
+        <w:t xml:space="preserve">Copy and paste all the Linux command lines to your </w:t>
+      </w:r>
+      <w:proofErr w:type="spellStart"/>
+      <w:r>
+        <w:t>whatsapp</w:t>
+      </w:r>
+      <w:proofErr w:type="spellEnd"/>
+      <w:r>
+        <w:t xml:space="preserve"> / chat app / email and save them to your notes on your mobile phone for easier copy and paste</w:t>
       </w:r>
     </w:p>
     <w:p>
@@ -137,32 +170,60 @@
       <w:r>
         <w:t xml:space="preserve"> </w:t>
       </w:r>
-      <w:r>
-        <w:t>sudo apt update</w:t>
-      </w:r>
-    </w:p>
-    <w:p>
-      <w:pPr>
-        <w:pStyle w:val="ListParagraph"/>
-        <w:numPr>
-          <w:ilvl w:val="1"/>
-          <w:numId w:val="1"/>
-        </w:numPr>
-      </w:pPr>
-      <w:r>
-        <w:t>sudo apt install wget ssh</w:t>
-      </w:r>
-    </w:p>
-    <w:p>
-      <w:pPr>
-        <w:pStyle w:val="ListParagraph"/>
-        <w:numPr>
-          <w:ilvl w:val="1"/>
-          <w:numId w:val="1"/>
-        </w:numPr>
-      </w:pPr>
-      <w:r>
-        <w:t xml:space="preserve">wget </w:t>
+      <w:proofErr w:type="spellStart"/>
+      <w:r>
+        <w:t>sudo</w:t>
+      </w:r>
+      <w:proofErr w:type="spellEnd"/>
+      <w:r>
+        <w:t xml:space="preserve"> apt update</w:t>
+      </w:r>
+    </w:p>
+    <w:p>
+      <w:pPr>
+        <w:pStyle w:val="ListParagraph"/>
+        <w:numPr>
+          <w:ilvl w:val="1"/>
+          <w:numId w:val="1"/>
+        </w:numPr>
+      </w:pPr>
+      <w:proofErr w:type="spellStart"/>
+      <w:r>
+        <w:t>sudo</w:t>
+      </w:r>
+      <w:proofErr w:type="spellEnd"/>
+      <w:r>
+        <w:t xml:space="preserve"> apt install </w:t>
+      </w:r>
+      <w:proofErr w:type="spellStart"/>
+      <w:r>
+        <w:t>wget</w:t>
+      </w:r>
+      <w:proofErr w:type="spellEnd"/>
+      <w:r>
+        <w:t xml:space="preserve"> </w:t>
+      </w:r>
+      <w:proofErr w:type="spellStart"/>
+      <w:r>
+        <w:t>ssh</w:t>
+      </w:r>
+      <w:proofErr w:type="spellEnd"/>
+    </w:p>
+    <w:p>
+      <w:pPr>
+        <w:pStyle w:val="ListParagraph"/>
+        <w:numPr>
+          <w:ilvl w:val="1"/>
+          <w:numId w:val="1"/>
+        </w:numPr>
+      </w:pPr>
+      <w:proofErr w:type="spellStart"/>
+      <w:r>
+        <w:t>wget</w:t>
+      </w:r>
+      <w:proofErr w:type="spellEnd"/>
+      <w:r>
+        <w:t xml:space="preserve"> </w:t>
       </w:r>
       <w:hyperlink r:id="rId5" w:history="1">
         <w:r>
@@ -182,19 +243,48 @@
         </w:numPr>
       </w:pPr>
       <w:r>
-        <w:t>tar xvfz newenglandcoin_v1.4.0.5_android_userland_arm.tgz</w:t>
-      </w:r>
-    </w:p>
-    <w:p>
-      <w:pPr>
-        <w:pStyle w:val="ListParagraph"/>
-        <w:numPr>
-          <w:ilvl w:val="1"/>
-          <w:numId w:val="1"/>
-        </w:numPr>
-      </w:pPr>
-      <w:r>
-        <w:t>cd  Android_Userland_App/ubuntu/arm64/</w:t>
+        <w:t xml:space="preserve">tar </w:t>
+      </w:r>
+      <w:proofErr w:type="spellStart"/>
+      <w:r>
+        <w:t>xvfz</w:t>
+      </w:r>
+      <w:proofErr w:type="spellEnd"/>
+      <w:r>
+        <w:t xml:space="preserve"> newenglandcoin_v1.4.0.5_android_userland_arm.tgz</w:t>
+      </w:r>
+    </w:p>
+    <w:p>
+      <w:pPr>
+        <w:pStyle w:val="ListParagraph"/>
+        <w:numPr>
+          <w:ilvl w:val="1"/>
+          <w:numId w:val="1"/>
+        </w:numPr>
+      </w:pPr>
+      <w:proofErr w:type="spellStart"/>
+      <w:r>
+        <w:t>cd</w:t>
+      </w:r>
+      <w:proofErr w:type="spellEnd"/>
+      <w:r>
+        <w:t xml:space="preserve">  </w:t>
+      </w:r>
+      <w:proofErr w:type="spellStart"/>
+      <w:r>
+        <w:t>Android_Userland_App</w:t>
+      </w:r>
+      <w:proofErr w:type="spellEnd"/>
+      <w:r>
+        <w:t>/</w:t>
+      </w:r>
+      <w:proofErr w:type="spellStart"/>
+      <w:r>
+        <w:t>ubuntu</w:t>
+      </w:r>
+      <w:proofErr w:type="spellEnd"/>
+      <w:r>
+        <w:t>/arm64/</w:t>
       </w:r>
     </w:p>
     <w:p>
@@ -217,15 +307,36 @@
           <w:numId w:val="1"/>
         </w:numPr>
       </w:pPr>
-      <w:r>
-        <w:t xml:space="preserve">Relogin </w:t>
-      </w:r>
-      <w:r>
-        <w:rPr>
-          <w:b/>
-        </w:rPr>
-        <w:t>Userland Ubuntu</w:t>
-      </w:r>
+      <w:proofErr w:type="spellStart"/>
+      <w:r>
+        <w:t>Relogin</w:t>
+      </w:r>
+      <w:proofErr w:type="spellEnd"/>
+      <w:r>
+        <w:t xml:space="preserve"> </w:t>
+      </w:r>
+      <w:proofErr w:type="spellStart"/>
+      <w:r>
+        <w:rPr>
+          <w:b/>
+        </w:rPr>
+        <w:t>Userland</w:t>
+      </w:r>
+      <w:proofErr w:type="spellEnd"/>
+      <w:r>
+        <w:rPr>
+          <w:b/>
+        </w:rPr>
+        <w:t xml:space="preserve"> </w:t>
+      </w:r>
+      <w:proofErr w:type="spellStart"/>
+      <w:r>
+        <w:rPr>
+          <w:b/>
+        </w:rPr>
+        <w:t>Ubuntu</w:t>
+      </w:r>
+      <w:proofErr w:type="spellEnd"/>
     </w:p>
     <w:p>
       <w:pPr>
@@ -247,6 +358,39 @@
           <w:numId w:val="1"/>
         </w:numPr>
       </w:pPr>
+      <w:proofErr w:type="spellStart"/>
+      <w:r>
+        <w:t>cd</w:t>
+      </w:r>
+      <w:proofErr w:type="spellEnd"/>
+      <w:r>
+        <w:t xml:space="preserve">  </w:t>
+      </w:r>
+      <w:proofErr w:type="spellStart"/>
+      <w:r>
+        <w:t>Android_Userland_App</w:t>
+      </w:r>
+      <w:proofErr w:type="spellEnd"/>
+      <w:r>
+        <w:t>/</w:t>
+      </w:r>
+      <w:proofErr w:type="spellStart"/>
+      <w:r>
+        <w:t>ubuntu</w:t>
+      </w:r>
+      <w:proofErr w:type="spellEnd"/>
+      <w:r>
+        <w:t>/arm64/</w:t>
+      </w:r>
+    </w:p>
+    <w:p>
+      <w:pPr>
+        <w:pStyle w:val="ListParagraph"/>
+        <w:numPr>
+          <w:ilvl w:val="1"/>
+          <w:numId w:val="1"/>
+        </w:numPr>
+      </w:pPr>
       <w:r>
         <w:t>bash prepare_neng.sh</w:t>
       </w:r>
@@ -259,63 +403,159 @@
           <w:numId w:val="1"/>
         </w:numPr>
       </w:pPr>
+      <w:proofErr w:type="spellStart"/>
+      <w:r>
+        <w:t>cd</w:t>
+      </w:r>
+      <w:proofErr w:type="spellEnd"/>
+      <w:r>
+        <w:t xml:space="preserve"> newenglandcoin_v1.4.0_u16_arm64/</w:t>
+      </w:r>
+    </w:p>
+    <w:p>
+      <w:pPr>
+        <w:pStyle w:val="ListParagraph"/>
+        <w:numPr>
+          <w:ilvl w:val="1"/>
+          <w:numId w:val="1"/>
+        </w:numPr>
+      </w:pPr>
+      <w:r>
+        <w:t>./</w:t>
+      </w:r>
+      <w:proofErr w:type="spellStart"/>
+      <w:r>
+        <w:t>newenglandcoind</w:t>
+      </w:r>
+      <w:proofErr w:type="spellEnd"/>
+      <w:r>
+        <w:t xml:space="preserve"> (create wallet folder &amp; files)</w:t>
+      </w:r>
+    </w:p>
+    <w:p>
+      <w:pPr>
+        <w:pStyle w:val="ListParagraph"/>
+        <w:numPr>
+          <w:ilvl w:val="1"/>
+          <w:numId w:val="1"/>
+        </w:numPr>
+      </w:pPr>
       <w:r>
         <w:t>s</w:t>
       </w:r>
       <w:r>
-        <w:t>creen (creates another screen so you can check your wallet and mining at the same time using one ssh)</w:t>
-      </w:r>
-    </w:p>
-    <w:p>
-      <w:pPr>
-        <w:pStyle w:val="ListParagraph"/>
-        <w:numPr>
-          <w:ilvl w:val="1"/>
-          <w:numId w:val="1"/>
-        </w:numPr>
-      </w:pPr>
+        <w:t xml:space="preserve">creen (creates another screen so you can check your wallet and mining at the same time using one </w:t>
+      </w:r>
+      <w:proofErr w:type="spellStart"/>
+      <w:r>
+        <w:t>ssh</w:t>
+      </w:r>
+      <w:proofErr w:type="spellEnd"/>
+      <w:r>
+        <w:t>)</w:t>
+      </w:r>
+    </w:p>
+    <w:p>
+      <w:pPr>
+        <w:pStyle w:val="ListParagraph"/>
+        <w:numPr>
+          <w:ilvl w:val="1"/>
+          <w:numId w:val="1"/>
+        </w:numPr>
+      </w:pPr>
+      <w:proofErr w:type="spellStart"/>
       <w:r>
         <w:t>cd</w:t>
       </w:r>
-    </w:p>
-    <w:p>
-      <w:pPr>
-        <w:pStyle w:val="ListParagraph"/>
-        <w:numPr>
-          <w:ilvl w:val="1"/>
-          <w:numId w:val="1"/>
-        </w:numPr>
-      </w:pPr>
-      <w:r>
-        <w:t>cd  Android_Userland_App/ubuntu/arm64/</w:t>
-      </w:r>
+      <w:proofErr w:type="spellEnd"/>
+    </w:p>
+    <w:p>
+      <w:pPr>
+        <w:pStyle w:val="ListParagraph"/>
+        <w:numPr>
+          <w:ilvl w:val="1"/>
+          <w:numId w:val="1"/>
+        </w:numPr>
+      </w:pPr>
+      <w:proofErr w:type="spellStart"/>
+      <w:r>
+        <w:t>cd</w:t>
+      </w:r>
+      <w:proofErr w:type="spellEnd"/>
+      <w:r>
+        <w:t xml:space="preserve">  </w:t>
+      </w:r>
+      <w:proofErr w:type="spellStart"/>
+      <w:r>
+        <w:t>Android_Userland_App</w:t>
+      </w:r>
+      <w:proofErr w:type="spellEnd"/>
+      <w:r>
+        <w:t>/</w:t>
+      </w:r>
+      <w:proofErr w:type="spellStart"/>
+      <w:r>
+        <w:t>ubuntu</w:t>
+      </w:r>
+      <w:proofErr w:type="spellEnd"/>
+      <w:r>
+        <w:t>/arm64/</w:t>
+      </w:r>
+      <w:proofErr w:type="spellStart"/>
       <w:r>
         <w:t>cheetah_cpuminer</w:t>
       </w:r>
-    </w:p>
-    <w:p>
-      <w:pPr>
-        <w:pStyle w:val="ListParagraph"/>
-        <w:numPr>
-          <w:ilvl w:val="1"/>
-          <w:numId w:val="1"/>
-        </w:numPr>
-      </w:pPr>
-      <w:r>
-        <w:t>mv newenglandcoin.conf-example newenglandcoin.conf (rename)</w:t>
-      </w:r>
-    </w:p>
-    <w:p>
-      <w:pPr>
-        <w:pStyle w:val="ListParagraph"/>
-        <w:numPr>
-          <w:ilvl w:val="1"/>
-          <w:numId w:val="1"/>
-        </w:numPr>
-      </w:pPr>
-      <w:r>
-        <w:t>vi newenglandcoin.conf</w:t>
-      </w:r>
+      <w:proofErr w:type="spellEnd"/>
+    </w:p>
+    <w:p>
+      <w:pPr>
+        <w:pStyle w:val="ListParagraph"/>
+        <w:numPr>
+          <w:ilvl w:val="1"/>
+          <w:numId w:val="1"/>
+        </w:numPr>
+      </w:pPr>
+      <w:proofErr w:type="spellStart"/>
+      <w:r>
+        <w:t>mv</w:t>
+      </w:r>
+      <w:proofErr w:type="spellEnd"/>
+      <w:r>
+        <w:t xml:space="preserve"> </w:t>
+      </w:r>
+      <w:proofErr w:type="spellStart"/>
+      <w:r>
+        <w:t>newenglandcoin.conf</w:t>
+      </w:r>
+      <w:proofErr w:type="spellEnd"/>
+      <w:r>
+        <w:t xml:space="preserve">-example </w:t>
+      </w:r>
+      <w:proofErr w:type="spellStart"/>
+      <w:r>
+        <w:t>newenglandcoin.conf</w:t>
+      </w:r>
+      <w:proofErr w:type="spellEnd"/>
+      <w:r>
+        <w:t xml:space="preserve"> (rename)</w:t>
+      </w:r>
+    </w:p>
+    <w:p>
+      <w:pPr>
+        <w:pStyle w:val="ListParagraph"/>
+        <w:numPr>
+          <w:ilvl w:val="1"/>
+          <w:numId w:val="1"/>
+        </w:numPr>
+      </w:pPr>
+      <w:r>
+        <w:t xml:space="preserve">vi </w:t>
+      </w:r>
+      <w:proofErr w:type="spellStart"/>
+      <w:r>
+        <w:t>newenglandcoin.conf</w:t>
+      </w:r>
+      <w:proofErr w:type="spellEnd"/>
     </w:p>
     <w:p>
       <w:pPr>
@@ -328,12 +568,14 @@
       <w:r>
         <w:t xml:space="preserve">Press </w:t>
       </w:r>
+      <w:proofErr w:type="spellStart"/>
       <w:r>
         <w:rPr>
           <w:b/>
         </w:rPr>
         <w:t>i</w:t>
       </w:r>
+      <w:proofErr w:type="spellEnd"/>
       <w:r>
         <w:t xml:space="preserve"> and use the </w:t>
       </w:r>
@@ -344,7 +586,15 @@
         <w:t>arrow keys</w:t>
       </w:r>
       <w:r>
-        <w:t xml:space="preserve"> to navigate to modify your rpc username and password</w:t>
+        <w:t xml:space="preserve"> to navigate to modify your </w:t>
+      </w:r>
+      <w:proofErr w:type="spellStart"/>
+      <w:r>
+        <w:t>rpc</w:t>
+      </w:r>
+      <w:proofErr w:type="spellEnd"/>
+      <w:r>
+        <w:t xml:space="preserve"> username and password</w:t>
       </w:r>
     </w:p>
     <w:p>
@@ -380,19 +630,40 @@
         </w:numPr>
       </w:pPr>
       <w:r>
-        <w:t>:wq</w:t>
-      </w:r>
-    </w:p>
-    <w:p>
-      <w:pPr>
-        <w:pStyle w:val="ListParagraph"/>
-        <w:numPr>
-          <w:ilvl w:val="1"/>
-          <w:numId w:val="1"/>
-        </w:numPr>
-      </w:pPr>
-      <w:r>
-        <w:t>cp newenglandcoin.conf  ~/.newenglandcoin/</w:t>
+        <w:t>:</w:t>
+      </w:r>
+      <w:proofErr w:type="spellStart"/>
+      <w:r>
+        <w:t>wq</w:t>
+      </w:r>
+      <w:proofErr w:type="spellEnd"/>
+    </w:p>
+    <w:p>
+      <w:pPr>
+        <w:pStyle w:val="ListParagraph"/>
+        <w:numPr>
+          <w:ilvl w:val="1"/>
+          <w:numId w:val="1"/>
+        </w:numPr>
+      </w:pPr>
+      <w:r>
+        <w:t xml:space="preserve">cp </w:t>
+      </w:r>
+      <w:proofErr w:type="spellStart"/>
+      <w:r>
+        <w:t>newenglandcoin.conf</w:t>
+      </w:r>
+      <w:proofErr w:type="spellEnd"/>
+      <w:r>
+        <w:t xml:space="preserve">  ~/.</w:t>
+      </w:r>
+      <w:proofErr w:type="spellStart"/>
+      <w:r>
+        <w:t>newenglandcoin</w:t>
+      </w:r>
+      <w:proofErr w:type="spellEnd"/>
+      <w:r>
+        <w:t>/</w:t>
       </w:r>
     </w:p>
     <w:p>
@@ -425,19 +696,23 @@
         </w:numPr>
       </w:pPr>
       <w:r>
-        <w:t>cd newenglandcoin_v1.4.0_u16_arm64/</w:t>
-      </w:r>
-    </w:p>
-    <w:p>
-      <w:pPr>
-        <w:pStyle w:val="ListParagraph"/>
-        <w:numPr>
-          <w:ilvl w:val="1"/>
-          <w:numId w:val="1"/>
-        </w:numPr>
-      </w:pPr>
-      <w:r>
-        <w:t>./newenglandcoind (sync the wallet appx 48 hrs or more)</w:t>
+        <w:t>./</w:t>
+      </w:r>
+      <w:proofErr w:type="spellStart"/>
+      <w:r>
+        <w:t>newenglandcoind</w:t>
+      </w:r>
+      <w:proofErr w:type="spellEnd"/>
+      <w:r>
+        <w:t xml:space="preserve"> (sync the wallet </w:t>
+      </w:r>
+      <w:proofErr w:type="spellStart"/>
+      <w:r>
+        <w:t>appx</w:t>
+      </w:r>
+      <w:proofErr w:type="spellEnd"/>
+      <w:r>
+        <w:t xml:space="preserve"> 48 hrs or more)</w:t>
       </w:r>
     </w:p>
     <w:p>
@@ -452,19 +727,43 @@
         <w:t>t</w:t>
       </w:r>
       <w:r>
-        <w:t>op (rotate your mobile phone to the side so that you are able to see whether newenglandcoind is running)</w:t>
-      </w:r>
-    </w:p>
-    <w:p>
-      <w:pPr>
-        <w:pStyle w:val="ListParagraph"/>
-        <w:numPr>
-          <w:ilvl w:val="1"/>
-          <w:numId w:val="1"/>
-        </w:numPr>
-      </w:pPr>
-      <w:r>
-        <w:t xml:space="preserve">./newenglandcoind getmininginfo (compare the current block with </w:t>
+        <w:t xml:space="preserve">op (rotate your mobile phone to the side so that you are able to see whether </w:t>
+      </w:r>
+      <w:proofErr w:type="spellStart"/>
+      <w:r>
+        <w:t>newenglandcoind</w:t>
+      </w:r>
+      <w:proofErr w:type="spellEnd"/>
+      <w:r>
+        <w:t xml:space="preserve"> is running)</w:t>
+      </w:r>
+    </w:p>
+    <w:p>
+      <w:pPr>
+        <w:pStyle w:val="ListParagraph"/>
+        <w:numPr>
+          <w:ilvl w:val="1"/>
+          <w:numId w:val="1"/>
+        </w:numPr>
+      </w:pPr>
+      <w:r>
+        <w:t>./</w:t>
+      </w:r>
+      <w:proofErr w:type="spellStart"/>
+      <w:r>
+        <w:t>newenglandcoind</w:t>
+      </w:r>
+      <w:proofErr w:type="spellEnd"/>
+      <w:r>
+        <w:t xml:space="preserve"> </w:t>
+      </w:r>
+      <w:proofErr w:type="spellStart"/>
+      <w:r>
+        <w:t>getmininginfo</w:t>
+      </w:r>
+      <w:proofErr w:type="spellEnd"/>
+      <w:r>
+        <w:t xml:space="preserve"> (compare the current block with </w:t>
       </w:r>
       <w:hyperlink r:id="rId6" w:history="1">
         <w:r>
@@ -487,19 +786,40 @@
         </w:numPr>
       </w:pPr>
       <w:r>
-        <w:t>./newenglandcoind getbalance (check your coin balance in your wallet)</w:t>
-      </w:r>
-    </w:p>
-    <w:p>
-      <w:pPr>
-        <w:pStyle w:val="ListParagraph"/>
-        <w:numPr>
-          <w:ilvl w:val="1"/>
-          <w:numId w:val="1"/>
-        </w:numPr>
-      </w:pPr>
-      <w:r>
-        <w:t>Ctrl+C (to exit top)</w:t>
+        <w:t>./</w:t>
+      </w:r>
+      <w:proofErr w:type="spellStart"/>
+      <w:r>
+        <w:t>newenglandcoind</w:t>
+      </w:r>
+      <w:proofErr w:type="spellEnd"/>
+      <w:r>
+        <w:t xml:space="preserve"> </w:t>
+      </w:r>
+      <w:proofErr w:type="spellStart"/>
+      <w:r>
+        <w:t>getbalance</w:t>
+      </w:r>
+      <w:proofErr w:type="spellEnd"/>
+      <w:r>
+        <w:t xml:space="preserve"> (check your coin balance in your wallet)</w:t>
+      </w:r>
+    </w:p>
+    <w:p>
+      <w:pPr>
+        <w:pStyle w:val="ListParagraph"/>
+        <w:numPr>
+          <w:ilvl w:val="1"/>
+          <w:numId w:val="1"/>
+        </w:numPr>
+      </w:pPr>
+      <w:proofErr w:type="spellStart"/>
+      <w:r>
+        <w:t>Ctrl+C</w:t>
+      </w:r>
+      <w:proofErr w:type="spellEnd"/>
+      <w:r>
+        <w:t xml:space="preserve"> (to exit top)</w:t>
       </w:r>
     </w:p>
     <w:p/>
@@ -515,7 +835,6 @@
           <w:b/>
           <w:u w:val="single"/>
         </w:rPr>
-        <w:lastRenderedPageBreak/>
         <w:t>After complete syncing your NENG wallet</w:t>
       </w:r>
     </w:p>
@@ -560,8 +879,13 @@
           <w:numId w:val="2"/>
         </w:numPr>
       </w:pPr>
-      <w:r>
-        <w:t>sh cheetah.sh</w:t>
+      <w:proofErr w:type="spellStart"/>
+      <w:r>
+        <w:t>sh</w:t>
+      </w:r>
+      <w:proofErr w:type="spellEnd"/>
+      <w:r>
+        <w:t xml:space="preserve"> cheetah.sh</w:t>
       </w:r>
       <w:r>
         <w:t xml:space="preserve"> (for standard mining)</w:t>
@@ -576,7 +900,15 @@
         </w:numPr>
       </w:pPr>
       <w:r>
-        <w:t>python main.py  --interval  10  --cpu 4</w:t>
+        <w:t>python main.py  --interval  10  --</w:t>
+      </w:r>
+      <w:proofErr w:type="spellStart"/>
+      <w:r>
+        <w:t>cpu</w:t>
+      </w:r>
+      <w:proofErr w:type="spellEnd"/>
+      <w:r>
+        <w:t xml:space="preserve"> 4</w:t>
       </w:r>
       <w:r>
         <w:t xml:space="preserve"> (for customized mining)</w:t>

</xml_diff>